<commit_message>
adding github sighnup pdf
</commit_message>
<xml_diff>
--- a/presentation/IaC_brownbag_CreateAGitHubAccount.docx
+++ b/presentation/IaC_brownbag_CreateAGitHubAccount.docx
@@ -18,7 +18,6 @@
         <w:t>20220601 | Mitchell Ciupak</w:t>
       </w:r>
     </w:p>
-    <w:p/>
     <w:p>
       <w:pPr>
         <w:pStyle w:val="Heading1"/>
@@ -37,18 +36,29 @@
     </w:p>
     <w:p>
       <w:r>
+        <w:rPr>
+          <w:noProof/>
+        </w:rPr>
         <w:drawing>
-          <wp:anchor distT="0" distB="0" distL="114300" distR="114300" simplePos="0" relativeHeight="251658240" behindDoc="0" locked="0" layoutInCell="1" allowOverlap="1" wp14:anchorId="1B41AFCC" wp14:editId="3CF333EA">
+          <wp:anchor distT="0" distB="0" distL="114300" distR="114300" simplePos="0" relativeHeight="251660288" behindDoc="0" locked="0" layoutInCell="1" allowOverlap="1" wp14:anchorId="1B41AFCC" wp14:editId="3DA32247">
             <wp:simplePos x="0" y="0"/>
-            <wp:positionH relativeFrom="margin">
-              <wp:align>right</wp:align>
+            <wp:positionH relativeFrom="column">
+              <wp:posOffset>12700</wp:posOffset>
             </wp:positionH>
-            <wp:positionV relativeFrom="paragraph">
-              <wp:posOffset>390525</wp:posOffset>
+            <wp:positionV relativeFrom="page">
+              <wp:posOffset>2368550</wp:posOffset>
             </wp:positionV>
-            <wp:extent cx="5943600" cy="3340100"/>
-            <wp:effectExtent l="0" t="0" r="0" b="0"/>
-            <wp:wrapTopAndBottom/>
+            <wp:extent cx="5898515" cy="3314700"/>
+            <wp:effectExtent l="0" t="0" r="6985" b="0"/>
+            <wp:wrapThrough wrapText="bothSides">
+              <wp:wrapPolygon edited="0">
+                <wp:start x="0" y="0"/>
+                <wp:lineTo x="0" y="21476"/>
+                <wp:lineTo x="21556" y="21476"/>
+                <wp:lineTo x="21556" y="0"/>
+                <wp:lineTo x="0" y="0"/>
+              </wp:wrapPolygon>
+            </wp:wrapThrough>
             <wp:docPr id="1" name="Picture 1" descr="A screenshot of a computer&#10;&#10;Description automatically generated"/>
             <wp:cNvGraphicFramePr>
               <a:graphicFrameLocks xmlns:a="http://schemas.openxmlformats.org/drawingml/2006/main" noChangeAspect="1"/>
@@ -75,7 +85,7 @@
                   <pic:spPr>
                     <a:xfrm>
                       <a:off x="0" y="0"/>
-                      <a:ext cx="5943600" cy="3340100"/>
+                      <a:ext cx="5898515" cy="3314700"/>
                     </a:xfrm>
                     <a:prstGeom prst="rect">
                       <a:avLst/>
@@ -84,10 +94,10 @@
                 </pic:pic>
               </a:graphicData>
             </a:graphic>
-            <wp14:sizeRelH relativeFrom="page">
+            <wp14:sizeRelH relativeFrom="margin">
               <wp14:pctWidth>0</wp14:pctWidth>
             </wp14:sizeRelH>
-            <wp14:sizeRelV relativeFrom="page">
+            <wp14:sizeRelV relativeFrom="margin">
               <wp14:pctHeight>0</wp14:pctHeight>
             </wp14:sizeRelV>
           </wp:anchor>
@@ -119,6 +129,9 @@
     </w:p>
     <w:p>
       <w:r>
+        <w:rPr>
+          <w:noProof/>
+        </w:rPr>
         <w:drawing>
           <wp:anchor distT="0" distB="0" distL="114300" distR="114300" simplePos="0" relativeHeight="251659264" behindDoc="0" locked="0" layoutInCell="1" allowOverlap="1" wp14:anchorId="61E0E39B" wp14:editId="41A496BA">
             <wp:simplePos x="0" y="0"/>
@@ -196,6 +209,20 @@
           <w:rPr>
             <w:rStyle w:val="Hyperlink"/>
           </w:rPr>
+          <w:t>mitchellciupak</w:t>
+        </w:r>
+        <w:proofErr w:type="spellEnd"/>
+        <w:r>
+          <w:rPr>
+            <w:rStyle w:val="Hyperlink"/>
+          </w:rPr>
+          <w:t>/</w:t>
+        </w:r>
+        <w:proofErr w:type="spellStart"/>
+        <w:r>
+          <w:rPr>
+            <w:rStyle w:val="Hyperlink"/>
+          </w:rPr>
           <w:t>spotify</w:t>
         </w:r>
         <w:proofErr w:type="spellEnd"/>
@@ -203,13 +230,7 @@
           <w:rPr>
             <w:rStyle w:val="Hyperlink"/>
           </w:rPr>
-          <w:t>-playlist-with-terraform-brownbag</w:t>
-        </w:r>
-        <w:r>
-          <w:rPr>
-            <w:rStyle w:val="Hyperlink"/>
-          </w:rPr>
-          <w:t>’ repository</w:t>
+          <w:t>-playlist-with-terraform-brownbag’ repository</w:t>
         </w:r>
       </w:hyperlink>
     </w:p>

</xml_diff>